<commit_message>
Fill README.md with useful information
</commit_message>
<xml_diff>
--- a/git-commands-documentation.docx
+++ b/git-commands-documentation.docx
@@ -13,13 +13,41 @@
       </w:pPr>
       <w:bookmarkStart w:id="0" w:name="_oe92ef9ki98r" w:colFirst="0" w:colLast="0"/>
       <w:bookmarkEnd w:id="0"/>
+      <w:proofErr w:type="spellStart"/>
       <w:r>
         <w:rPr>
           <w:rFonts w:ascii="Open Sans" w:eastAsia="Open Sans" w:hAnsi="Open Sans" w:cs="Open Sans"/>
           <w:color w:val="2105FF"/>
           <w:lang w:val="fr-FR"/>
         </w:rPr>
-        <w:t>Github Project: Git Commands Documentation Template</w:t>
+        <w:t>Github</w:t>
+      </w:r>
+      <w:proofErr w:type="spellEnd"/>
+      <w:r>
+        <w:rPr>
+          <w:rFonts w:ascii="Open Sans" w:eastAsia="Open Sans" w:hAnsi="Open Sans" w:cs="Open Sans"/>
+          <w:color w:val="2105FF"/>
+          <w:lang w:val="fr-FR"/>
+        </w:rPr>
+        <w:t xml:space="preserve"> Project: Git </w:t>
+      </w:r>
+      <w:proofErr w:type="spellStart"/>
+      <w:r>
+        <w:rPr>
+          <w:rFonts w:ascii="Open Sans" w:eastAsia="Open Sans" w:hAnsi="Open Sans" w:cs="Open Sans"/>
+          <w:color w:val="2105FF"/>
+          <w:lang w:val="fr-FR"/>
+        </w:rPr>
+        <w:t>Commands</w:t>
+      </w:r>
+      <w:proofErr w:type="spellEnd"/>
+      <w:r>
+        <w:rPr>
+          <w:rFonts w:ascii="Open Sans" w:eastAsia="Open Sans" w:hAnsi="Open Sans" w:cs="Open Sans"/>
+          <w:color w:val="2105FF"/>
+          <w:lang w:val="fr-FR"/>
+        </w:rPr>
+        <w:t xml:space="preserve"> Documentation Template</w:t>
       </w:r>
     </w:p>
     <w:p>
@@ -314,14 +342,52 @@
               </w:rPr>
             </w:pPr>
             <w:hyperlink r:id="rId8" w:history="1">
+              <w:proofErr w:type="spellStart"/>
               <w:r>
                 <w:rPr>
                   <w:rStyle w:val="Hyperlink"/>
                   <w:rFonts w:ascii="Open Sans" w:eastAsia="Open Sans" w:hAnsi="Open Sans" w:cs="Open Sans"/>
                   <w:b/>
                 </w:rPr>
-                <w:t>stefan-gh-account/udacity_github_course</w:t>
+                <w:t>stefan</w:t>
               </w:r>
+              <w:proofErr w:type="spellEnd"/>
+              <w:r>
+                <w:rPr>
+                  <w:rStyle w:val="Hyperlink"/>
+                  <w:rFonts w:ascii="Open Sans" w:eastAsia="Open Sans" w:hAnsi="Open Sans" w:cs="Open Sans"/>
+                  <w:b/>
+                </w:rPr>
+                <w:t>-</w:t>
+              </w:r>
+              <w:proofErr w:type="spellStart"/>
+              <w:r>
+                <w:rPr>
+                  <w:rStyle w:val="Hyperlink"/>
+                  <w:rFonts w:ascii="Open Sans" w:eastAsia="Open Sans" w:hAnsi="Open Sans" w:cs="Open Sans"/>
+                  <w:b/>
+                </w:rPr>
+                <w:t>gh</w:t>
+              </w:r>
+              <w:proofErr w:type="spellEnd"/>
+              <w:r>
+                <w:rPr>
+                  <w:rStyle w:val="Hyperlink"/>
+                  <w:rFonts w:ascii="Open Sans" w:eastAsia="Open Sans" w:hAnsi="Open Sans" w:cs="Open Sans"/>
+                  <w:b/>
+                </w:rPr>
+                <w:t>-account/</w:t>
+              </w:r>
+              <w:proofErr w:type="spellStart"/>
+              <w:r>
+                <w:rPr>
+                  <w:rStyle w:val="Hyperlink"/>
+                  <w:rFonts w:ascii="Open Sans" w:eastAsia="Open Sans" w:hAnsi="Open Sans" w:cs="Open Sans"/>
+                  <w:b/>
+                </w:rPr>
+                <w:t>udacity_github_course</w:t>
+              </w:r>
+              <w:proofErr w:type="spellEnd"/>
             </w:hyperlink>
           </w:p>
         </w:tc>
@@ -692,7 +758,21 @@
               <w:rPr>
                 <w:rFonts w:ascii="Open Sans" w:eastAsia="Open Sans" w:hAnsi="Open Sans" w:cs="Open Sans"/>
               </w:rPr>
-              <w:t>Create a .gitignore file containing the name of your data file.</w:t>
+              <w:t>Create a .</w:t>
+            </w:r>
+            <w:proofErr w:type="spellStart"/>
+            <w:r>
+              <w:rPr>
+                <w:rFonts w:ascii="Open Sans" w:eastAsia="Open Sans" w:hAnsi="Open Sans" w:cs="Open Sans"/>
+              </w:rPr>
+              <w:t>gitignore</w:t>
+            </w:r>
+            <w:proofErr w:type="spellEnd"/>
+            <w:r>
+              <w:rPr>
+                <w:rFonts w:ascii="Open Sans" w:eastAsia="Open Sans" w:hAnsi="Open Sans" w:cs="Open Sans"/>
+              </w:rPr>
+              <w:t xml:space="preserve"> file containing the name of your data file.</w:t>
             </w:r>
           </w:p>
         </w:tc>
@@ -785,8 +865,16 @@
               <w:rPr>
                 <w:rFonts w:ascii="Open Sans" w:eastAsia="Open Sans" w:hAnsi="Open Sans" w:cs="Open Sans"/>
               </w:rPr>
-              <w:t>List the file names associated with the data files you added to your .gitignore</w:t>
-            </w:r>
+              <w:t>List the file names associated with the data files you added to your .</w:t>
+            </w:r>
+            <w:proofErr w:type="spellStart"/>
+            <w:r>
+              <w:rPr>
+                <w:rFonts w:ascii="Open Sans" w:eastAsia="Open Sans" w:hAnsi="Open Sans" w:cs="Open Sans"/>
+              </w:rPr>
+              <w:t>gitignore</w:t>
+            </w:r>
+            <w:proofErr w:type="spellEnd"/>
           </w:p>
         </w:tc>
         <w:tc>
@@ -811,7 +899,23 @@
                 <w:rFonts w:ascii="Open Sans" w:eastAsia="Open Sans" w:hAnsi="Open Sans" w:cs="Open Sans"/>
                 <w:b/>
               </w:rPr>
-              <w:t>No git command needed (add the file names into your .gitignore file)</w:t>
+              <w:t>No git command needed (add the file names into your .</w:t>
+            </w:r>
+            <w:proofErr w:type="spellStart"/>
+            <w:r>
+              <w:rPr>
+                <w:rFonts w:ascii="Open Sans" w:eastAsia="Open Sans" w:hAnsi="Open Sans" w:cs="Open Sans"/>
+                <w:b/>
+              </w:rPr>
+              <w:t>gitignore</w:t>
+            </w:r>
+            <w:proofErr w:type="spellEnd"/>
+            <w:r>
+              <w:rPr>
+                <w:rFonts w:ascii="Open Sans" w:eastAsia="Open Sans" w:hAnsi="Open Sans" w:cs="Open Sans"/>
+                <w:b/>
+              </w:rPr>
+              <w:t xml:space="preserve"> file)</w:t>
             </w:r>
           </w:p>
         </w:tc>
@@ -1036,6 +1140,12 @@
                 <w:rFonts w:ascii="Open Sans" w:eastAsia="Open Sans" w:hAnsi="Open Sans" w:cs="Open Sans"/>
               </w:rPr>
             </w:pPr>
+            <w:r>
+              <w:rPr>
+                <w:rFonts w:ascii="Open Sans" w:eastAsia="Open Sans" w:hAnsi="Open Sans" w:cs="Open Sans"/>
+              </w:rPr>
+              <w:t>git commit -m "Add initial files"</w:t>
+            </w:r>
           </w:p>
         </w:tc>
       </w:tr>
@@ -1106,6 +1216,12 @@
                 <w:rFonts w:ascii="Open Sans" w:eastAsia="Open Sans" w:hAnsi="Open Sans" w:cs="Open Sans"/>
               </w:rPr>
             </w:pPr>
+            <w:r>
+              <w:rPr>
+                <w:rFonts w:ascii="Open Sans" w:eastAsia="Open Sans" w:hAnsi="Open Sans" w:cs="Open Sans"/>
+              </w:rPr>
+              <w:t>git push</w:t>
+            </w:r>
           </w:p>
         </w:tc>
       </w:tr>
@@ -1140,7 +1256,23 @@
           <w:rFonts w:ascii="Open Sans" w:eastAsia="Open Sans" w:hAnsi="Open Sans" w:cs="Open Sans"/>
           <w:b/>
         </w:rPr>
-        <w:t xml:space="preserve">Now you will be working in your local repository, on the BikeShare code file and the README.md file. You should repeat steps </w:t>
+        <w:t xml:space="preserve">Now you will be working in your local repository, on the </w:t>
+      </w:r>
+      <w:proofErr w:type="spellStart"/>
+      <w:r>
+        <w:rPr>
+          <w:rFonts w:ascii="Open Sans" w:eastAsia="Open Sans" w:hAnsi="Open Sans" w:cs="Open Sans"/>
+          <w:b/>
+        </w:rPr>
+        <w:t>BikeShare</w:t>
+      </w:r>
+      <w:proofErr w:type="spellEnd"/>
+      <w:r>
+        <w:rPr>
+          <w:rFonts w:ascii="Open Sans" w:eastAsia="Open Sans" w:hAnsi="Open Sans" w:cs="Open Sans"/>
+          <w:b/>
+        </w:rPr>
+        <w:t xml:space="preserve"> code file and the README.md file. You should repeat steps </w:t>
       </w:r>
       <w:r>
         <w:rPr>
@@ -2591,7 +2723,21 @@
               <w:rPr>
                 <w:rFonts w:ascii="Open Sans" w:eastAsia="Open Sans" w:hAnsi="Open Sans" w:cs="Open Sans"/>
               </w:rPr>
-              <w:t xml:space="preserve">Go to Github.  Notice that you now have two branches available for your project, and when you change branches the README </w:t>
+              <w:t xml:space="preserve">Go to </w:t>
+            </w:r>
+            <w:proofErr w:type="spellStart"/>
+            <w:r>
+              <w:rPr>
+                <w:rFonts w:ascii="Open Sans" w:eastAsia="Open Sans" w:hAnsi="Open Sans" w:cs="Open Sans"/>
+              </w:rPr>
+              <w:t>Github</w:t>
+            </w:r>
+            <w:proofErr w:type="spellEnd"/>
+            <w:r>
+              <w:rPr>
+                <w:rFonts w:ascii="Open Sans" w:eastAsia="Open Sans" w:hAnsi="Open Sans" w:cs="Open Sans"/>
+              </w:rPr>
+              <w:t xml:space="preserve">.  Notice that you now have two branches available for your project, and when you change branches the README </w:t>
             </w:r>
             <w:r>
               <w:rPr>
@@ -5442,6 +5588,7 @@
   <w:style w:type="character" w:default="1" w:styleId="DefaultParagraphFont">
     <w:name w:val="Default Paragraph Font"/>
     <w:uiPriority w:val="1"/>
+    <w:semiHidden/>
     <w:unhideWhenUsed/>
   </w:style>
   <w:style w:type="table" w:default="1" w:styleId="TableNormal">

</xml_diff>